<commit_message>
Adicionar arquivos das aulas até 29/08/2023
</commit_message>
<xml_diff>
--- a/6 período/Medição e Experimentação de Software/Aula - 22.08.2023.docx
+++ b/6 período/Medição e Experimentação de Software/Aula - 22.08.2023.docx
@@ -119,27 +119,6 @@
         </w:rPr>
         <w:t>Os pontos de função são analisados pelo ponto de vista do usuário, derivados de uma experiencia empírica através de medidas contáveis (diretas), do domínio da informação e a avaliação da complexidade.</w:t>
       </w:r>
-    </w:p>
-    <w:p>
-      <w:pPr>
-        <w:pStyle w:val="ListParagraph"/>
-        <w:rPr>
-          <w:lang w:val="pt-BR"/>
-        </w:rPr>
-      </w:pPr>
-    </w:p>
-    <w:p>
-      <w:pPr>
-        <w:pStyle w:val="ListParagraph"/>
-        <w:numPr>
-          <w:ilvl w:val="0"/>
-          <w:numId w:val="1"/>
-        </w:numPr>
-        <w:jc w:val="both"/>
-        <w:rPr>
-          <w:lang w:val="pt-BR"/>
-        </w:rPr>
-      </w:pPr>
     </w:p>
     <w:sectPr>
       <w:pgSz w:w="12240" w:h="15840"/>

</xml_diff>